<commit_message>
Added weights model from USE
</commit_message>
<xml_diff>
--- a/Milestone 3/Final/NLP_UI_v1.0.docx
+++ b/Milestone 3/Final/NLP_UI_v1.0.docx
@@ -1442,40 +1442,61 @@
     <w:p>
       <w:pPr>
         <w:pStyle w:val="NoSpacing"/>
-        <w:ind w:left="720"/>
-      </w:pPr>
-    </w:p>
-    <w:p>
-      <w:pPr>
-        <w:pStyle w:val="NoSpacing"/>
-      </w:pPr>
-    </w:p>
-    <w:p>
-      <w:pPr>
-        <w:pStyle w:val="NoSpacing"/>
-      </w:pPr>
-    </w:p>
-    <w:p>
-      <w:pPr>
-        <w:pStyle w:val="NoSpacing"/>
-      </w:pPr>
-      <w:r>
-        <w:t xml:space="preserve">The </w:t>
-      </w:r>
-      <w:r>
-        <w:rPr>
-          <w:b/>
-        </w:rPr>
-        <w:t>Final_NLP_UI_v1.ipynb</w:t>
-      </w:r>
-      <w:r>
-        <w:t xml:space="preserve"> is the main </w:t>
-      </w:r>
-      <w:r>
-        <w:t xml:space="preserve">API </w:t>
+        <w:rPr>
+          <w:b/>
+        </w:rPr>
+      </w:pPr>
+      <w:r>
+        <w:rPr>
+          <w:b/>
+        </w:rPr>
+        <w:tab/>
+        <w:t>|_</w:t>
+      </w:r>
+      <w:r>
+        <w:rPr>
+          <w:b/>
+        </w:rPr>
+        <w:t>model_lstm.h5</w:t>
       </w:r>
       <w:bookmarkStart w:id="1" w:name="_GoBack"/>
       <w:bookmarkEnd w:id="1"/>
+    </w:p>
+    <w:p>
+      <w:pPr>
+        <w:pStyle w:val="NoSpacing"/>
+        <w:ind w:left="720"/>
+      </w:pPr>
+    </w:p>
+    <w:p>
+      <w:pPr>
+        <w:pStyle w:val="NoSpacing"/>
+      </w:pPr>
+    </w:p>
+    <w:p>
+      <w:pPr>
+        <w:pStyle w:val="NoSpacing"/>
+      </w:pPr>
+    </w:p>
+    <w:p>
+      <w:pPr>
+        <w:pStyle w:val="NoSpacing"/>
+      </w:pPr>
+      <w:r>
+        <w:t xml:space="preserve">The </w:t>
+      </w:r>
+      <w:r>
+        <w:rPr>
+          <w:b/>
+        </w:rPr>
+        <w:t>Final_NLP_UI_v1.ipynb</w:t>
+      </w:r>
+      <w:r>
+        <w:t xml:space="preserve"> is the main </w:t>
+      </w:r>
+      <w:r>
+        <w:t xml:space="preserve">API </w:t>
+      </w:r>
       <w:r>
         <w:t xml:space="preserve">file, which includes Flask code, callable modules to Load, Import, Clean, Pre-Process, Train/Test Split, Build Model, </w:t>
       </w:r>
@@ -1783,7 +1804,6 @@
         <w:rPr>
           <w:b/>
         </w:rPr>
-        <w:lastRenderedPageBreak/>
         <w:t>Milestone-1 Tasks</w:t>
       </w:r>
       <w:bookmarkEnd w:id="2"/>
@@ -2213,6 +2233,7 @@
         <w:rPr>
           <w:noProof/>
         </w:rPr>
+        <w:lastRenderedPageBreak/>
         <w:drawing>
           <wp:inline distT="0" distB="0" distL="0" distR="0" wp14:anchorId="0ADD8229" wp14:editId="4A5CE156">
             <wp:extent cx="5943600" cy="1155065"/>
@@ -3072,6 +3093,7 @@
               <w:rPr>
                 <w:b/>
               </w:rPr>
+              <w:lastRenderedPageBreak/>
               <w:t>DESIGN, TRAIN AND TEST FOR LSTM</w:t>
             </w:r>
           </w:p>
@@ -3195,7 +3217,6 @@
               <w:pStyle w:val="NoSpacing"/>
             </w:pPr>
             <w:r>
-              <w:lastRenderedPageBreak/>
               <w:t>Prediction</w:t>
             </w:r>
           </w:p>
@@ -3688,7 +3709,6 @@
         <w:rPr>
           <w:b/>
         </w:rPr>
-        <w:lastRenderedPageBreak/>
         <w:t>Response:</w:t>
       </w:r>
     </w:p>
@@ -6988,7 +7008,7 @@
 </file>
 
 <file path=customXml/itemProps1.xml><?xml version="1.0" encoding="utf-8"?>
-<ds:datastoreItem xmlns:ds="http://schemas.openxmlformats.org/officeDocument/2006/customXml" ds:itemID="{BCF99979-5710-44C6-B495-F6CD35FE3CF0}">
+<ds:datastoreItem xmlns:ds="http://schemas.openxmlformats.org/officeDocument/2006/customXml" ds:itemID="{2B66DC01-A5B3-4F11-9EEA-32B77850011D}">
   <ds:schemaRefs>
     <ds:schemaRef ds:uri="http://schemas.openxmlformats.org/officeDocument/2006/bibliography"/>
   </ds:schemaRefs>

</xml_diff>

<commit_message>
Notebook html files added
</commit_message>
<xml_diff>
--- a/Milestone 3/Final/NLP_UI_v1.0.docx
+++ b/Milestone 3/Final/NLP_UI_v1.0.docx
@@ -1459,29 +1459,123 @@
         </w:rPr>
         <w:t>model_lstm.h5</w:t>
       </w:r>
+    </w:p>
+    <w:p>
+      <w:pPr>
+        <w:pStyle w:val="NoSpacing"/>
+        <w:rPr>
+          <w:b/>
+        </w:rPr>
+      </w:pPr>
+      <w:r>
+        <w:rPr>
+          <w:b/>
+        </w:rPr>
+        <w:tab/>
+        <w:t>|</w:t>
+      </w:r>
+    </w:p>
+    <w:p>
+      <w:pPr>
+        <w:pStyle w:val="NoSpacing"/>
+        <w:rPr>
+          <w:b/>
+        </w:rPr>
+      </w:pPr>
+      <w:r>
+        <w:rPr>
+          <w:b/>
+        </w:rPr>
+        <w:lastRenderedPageBreak/>
+        <w:tab/>
+        <w:t>|_</w:t>
+      </w:r>
+      <w:proofErr w:type="spellStart"/>
+      <w:r>
+        <w:rPr>
+          <w:b/>
+        </w:rPr>
+        <w:t>Models_in_html</w:t>
+      </w:r>
+      <w:proofErr w:type="spellEnd"/>
+      <w:r>
+        <w:rPr>
+          <w:b/>
+        </w:rPr>
+        <w:t>/</w:t>
+      </w:r>
+    </w:p>
+    <w:p>
+      <w:pPr>
+        <w:pStyle w:val="NoSpacing"/>
+        <w:rPr>
+          <w:b/>
+        </w:rPr>
+      </w:pPr>
+      <w:r>
+        <w:rPr>
+          <w:b/>
+        </w:rPr>
+        <w:tab/>
+      </w:r>
+      <w:r>
+        <w:rPr>
+          <w:b/>
+        </w:rPr>
+        <w:tab/>
+        <w:t>|_</w:t>
+      </w:r>
+      <w:r>
+        <w:rPr>
+          <w:b/>
+        </w:rPr>
+        <w:t>Final_NLP_UI_v1</w:t>
+      </w:r>
+      <w:r>
+        <w:rPr>
+          <w:b/>
+        </w:rPr>
+        <w:t>.html</w:t>
+      </w:r>
+    </w:p>
+    <w:p>
+      <w:pPr>
+        <w:pStyle w:val="NoSpacing"/>
+        <w:rPr>
+          <w:b/>
+        </w:rPr>
+      </w:pPr>
+      <w:r>
+        <w:rPr>
+          <w:b/>
+        </w:rPr>
+        <w:tab/>
+      </w:r>
+      <w:r>
+        <w:rPr>
+          <w:b/>
+        </w:rPr>
+        <w:tab/>
+        <w:t>|_Final_NLP_UI_v2.html</w:t>
+      </w:r>
+    </w:p>
+    <w:p>
+      <w:pPr>
+        <w:pStyle w:val="NoSpacing"/>
+        <w:ind w:left="720"/>
+      </w:pPr>
+    </w:p>
+    <w:p>
+      <w:pPr>
+        <w:pStyle w:val="NoSpacing"/>
+      </w:pPr>
+    </w:p>
+    <w:p>
+      <w:pPr>
+        <w:pStyle w:val="NoSpacing"/>
+      </w:pPr>
       <w:bookmarkStart w:id="1" w:name="_GoBack"/>
       <w:bookmarkEnd w:id="1"/>
-    </w:p>
-    <w:p>
-      <w:pPr>
-        <w:pStyle w:val="NoSpacing"/>
-        <w:ind w:left="720"/>
-      </w:pPr>
-    </w:p>
-    <w:p>
-      <w:pPr>
-        <w:pStyle w:val="NoSpacing"/>
-      </w:pPr>
-    </w:p>
-    <w:p>
-      <w:pPr>
-        <w:pStyle w:val="NoSpacing"/>
-      </w:pPr>
-    </w:p>
-    <w:p>
-      <w:pPr>
-        <w:pStyle w:val="NoSpacing"/>
-      </w:pPr>
       <w:r>
         <w:t xml:space="preserve">The </w:t>
       </w:r>
@@ -1500,13 +1594,8 @@
       <w:r>
         <w:t xml:space="preserve">file, which includes Flask code, callable modules to Load, Import, Clean, Pre-Process, Train/Test Split, Build Model, </w:t>
       </w:r>
-      <w:proofErr w:type="gramStart"/>
-      <w:r>
-        <w:t>Train</w:t>
-      </w:r>
-      <w:proofErr w:type="gramEnd"/>
-      <w:r>
-        <w:t xml:space="preserve"> </w:t>
+      <w:r>
+        <w:t xml:space="preserve">Train </w:t>
       </w:r>
       <w:r>
         <w:t>Model</w:t>
@@ -1741,6 +1830,7 @@
         <w:rPr>
           <w:noProof/>
         </w:rPr>
+        <w:lastRenderedPageBreak/>
         <w:drawing>
           <wp:inline distT="0" distB="0" distL="0" distR="0" wp14:anchorId="2CD8831F" wp14:editId="092B07B8">
             <wp:extent cx="5324475" cy="2750979"/>
@@ -2120,6 +2210,7 @@
         <w:rPr>
           <w:noProof/>
         </w:rPr>
+        <w:lastRenderedPageBreak/>
         <w:drawing>
           <wp:inline distT="0" distB="0" distL="0" distR="0" wp14:anchorId="27D75898" wp14:editId="2C06F0BA">
             <wp:extent cx="3209925" cy="861199"/>
@@ -2233,7 +2324,6 @@
         <w:rPr>
           <w:noProof/>
         </w:rPr>
-        <w:lastRenderedPageBreak/>
         <w:drawing>
           <wp:inline distT="0" distB="0" distL="0" distR="0" wp14:anchorId="0ADD8229" wp14:editId="4A5CE156">
             <wp:extent cx="5943600" cy="1155065"/>
@@ -3093,7 +3183,6 @@
               <w:rPr>
                 <w:b/>
               </w:rPr>
-              <w:lastRenderedPageBreak/>
               <w:t>DESIGN, TRAIN AND TEST FOR LSTM</w:t>
             </w:r>
           </w:p>
@@ -3444,6 +3533,7 @@
         <w:rPr>
           <w:b/>
         </w:rPr>
+        <w:lastRenderedPageBreak/>
         <w:t>Response:</w:t>
       </w:r>
     </w:p>
@@ -3917,6 +4007,7 @@
         <w:rPr>
           <w:noProof/>
         </w:rPr>
+        <w:lastRenderedPageBreak/>
         <w:drawing>
           <wp:inline distT="0" distB="0" distL="0" distR="0" wp14:anchorId="3E89B076" wp14:editId="4343721D">
             <wp:extent cx="4114800" cy="2305050"/>
@@ -3981,7 +4072,6 @@
         <w:rPr>
           <w:noProof/>
         </w:rPr>
-        <w:lastRenderedPageBreak/>
         <w:drawing>
           <wp:inline distT="0" distB="0" distL="0" distR="0" wp14:anchorId="0D7D94CF" wp14:editId="25C28D9C">
             <wp:extent cx="5305425" cy="2895600"/>
@@ -4102,6 +4192,7 @@
         <w:rPr>
           <w:noProof/>
         </w:rPr>
+        <w:lastRenderedPageBreak/>
         <w:drawing>
           <wp:inline distT="0" distB="0" distL="0" distR="0" wp14:anchorId="4C56A0CE" wp14:editId="3263D455">
             <wp:extent cx="5124450" cy="1057275"/>
@@ -4222,7 +4313,6 @@
         <w:rPr>
           <w:noProof/>
         </w:rPr>
-        <w:lastRenderedPageBreak/>
         <w:drawing>
           <wp:inline distT="0" distB="0" distL="0" distR="0" wp14:anchorId="46B47338" wp14:editId="13B5038A">
             <wp:extent cx="2838450" cy="1914525"/>
@@ -4279,6 +4369,7 @@
         <w:rPr>
           <w:noProof/>
         </w:rPr>
+        <w:lastRenderedPageBreak/>
         <w:drawing>
           <wp:inline distT="0" distB="0" distL="0" distR="0" wp14:anchorId="22557098" wp14:editId="42CD382F">
             <wp:extent cx="5943600" cy="3690620"/>
@@ -4974,7 +5065,7 @@
                 <w:bCs/>
                 <w:noProof/>
               </w:rPr>
-              <w:t>12</w:t>
+              <w:t>13</w:t>
             </w:r>
             <w:r>
               <w:rPr>
@@ -5019,7 +5110,7 @@
                 <w:bCs/>
                 <w:noProof/>
               </w:rPr>
-              <w:t>12</w:t>
+              <w:t>13</w:t>
             </w:r>
             <w:r>
               <w:rPr>
@@ -7008,7 +7099,7 @@
 </file>
 
 <file path=customXml/itemProps1.xml><?xml version="1.0" encoding="utf-8"?>
-<ds:datastoreItem xmlns:ds="http://schemas.openxmlformats.org/officeDocument/2006/customXml" ds:itemID="{2B66DC01-A5B3-4F11-9EEA-32B77850011D}">
+<ds:datastoreItem xmlns:ds="http://schemas.openxmlformats.org/officeDocument/2006/customXml" ds:itemID="{038A4B60-CFCF-491B-832C-2923408AC0E4}">
   <ds:schemaRefs>
     <ds:schemaRef ds:uri="http://schemas.openxmlformats.org/officeDocument/2006/bibliography"/>
   </ds:schemaRefs>

</xml_diff>